<commit_message>
AAL up to date with GDD
</commit_message>
<xml_diff>
--- a/Documentation/Audio Asset List.docx
+++ b/Documentation/Audio Asset List.docx
@@ -171,7 +171,13 @@
         </w:numPr>
       </w:pPr>
       <w:r>
-        <w:t>Final boss: Faster tempo, allegro, dramatic, constant involvement of all melody layers and drums.</w:t>
+        <w:t>Final boss: Faster tempo, allegro, dramatic, constant involvemen</w:t>
+      </w:r>
+      <w:r>
+        <w:t>t of all melody layers and percussion</w:t>
+      </w:r>
+      <w:r>
+        <w:t>.</w:t>
       </w:r>
     </w:p>
     <w:p>
@@ -237,13 +243,8 @@
           <w:numId w:val="3"/>
         </w:numPr>
       </w:pPr>
-      <w:proofErr w:type="spellStart"/>
-      <w:r>
-        <w:t>Beepbox</w:t>
-      </w:r>
-      <w:proofErr w:type="spellEnd"/>
-      <w:r>
-        <w:t xml:space="preserve"> is </w:t>
+      <w:r>
+        <w:t xml:space="preserve">Beepbox is </w:t>
       </w:r>
       <w:r>
         <w:t xml:space="preserve">(probably) the sole </w:t>
@@ -290,18 +291,505 @@
         <w:pStyle w:val="ListParagraph"/>
         <w:numPr>
           <w:ilvl w:val="0"/>
-          <w:numId w:val="5"/>
-        </w:numPr>
-      </w:pPr>
+          <w:numId w:val="7"/>
+        </w:numPr>
+      </w:pPr>
+      <w:r>
+        <w:rPr>
+          <w:sz w:val="28"/>
+        </w:rPr>
+        <w:t xml:space="preserve">Player </w:t>
+      </w:r>
+      <w:r>
+        <w:rPr>
+          <w:sz w:val="28"/>
+        </w:rPr>
+        <w:t xml:space="preserve">sound </w:t>
+      </w:r>
+      <w:r>
+        <w:rPr>
+          <w:sz w:val="28"/>
+        </w:rPr>
+        <w:t>effects (</w:t>
+      </w:r>
+      <w:r>
+        <w:rPr>
+          <w:sz w:val="28"/>
+        </w:rPr>
+        <w:t>Primary</w:t>
+      </w:r>
+      <w:r>
+        <w:rPr>
+          <w:sz w:val="28"/>
+        </w:rPr>
+        <w:t xml:space="preserve"> priority)</w:t>
+      </w:r>
+    </w:p>
+    <w:p>
+      <w:pPr>
+        <w:pStyle w:val="ListParagraph"/>
+        <w:numPr>
+          <w:ilvl w:val="1"/>
+          <w:numId w:val="7"/>
+        </w:numPr>
+      </w:pPr>
+      <w:r>
+        <w:t>Basic player shoot sound</w:t>
+      </w:r>
+      <w:r>
+        <w:t>.</w:t>
+      </w:r>
+    </w:p>
+    <w:p>
+      <w:pPr>
+        <w:pStyle w:val="ListParagraph"/>
+        <w:numPr>
+          <w:ilvl w:val="1"/>
+          <w:numId w:val="7"/>
+        </w:numPr>
+      </w:pPr>
+      <w:r>
+        <w:t>Player walk sound.</w:t>
+      </w:r>
+    </w:p>
+    <w:p>
+      <w:pPr>
+        <w:pStyle w:val="ListParagraph"/>
+        <w:numPr>
+          <w:ilvl w:val="1"/>
+          <w:numId w:val="7"/>
+        </w:numPr>
+      </w:pPr>
+      <w:r>
+        <w:t>Player</w:t>
+      </w:r>
+      <w:r>
+        <w:t xml:space="preserve"> fade sounds</w:t>
+      </w:r>
+      <w:r>
+        <w:t>.</w:t>
+      </w:r>
+    </w:p>
+    <w:p>
+      <w:pPr>
+        <w:pStyle w:val="ListParagraph"/>
+        <w:numPr>
+          <w:ilvl w:val="2"/>
+          <w:numId w:val="7"/>
+        </w:numPr>
+      </w:pPr>
+      <w:r>
+        <w:t>Enter fade</w:t>
+      </w:r>
+      <w:r>
+        <w:t xml:space="preserve"> sound</w:t>
+      </w:r>
+      <w:r>
+        <w:t>.</w:t>
+      </w:r>
+    </w:p>
+    <w:p>
+      <w:pPr>
+        <w:pStyle w:val="ListParagraph"/>
+        <w:numPr>
+          <w:ilvl w:val="2"/>
+          <w:numId w:val="7"/>
+        </w:numPr>
+      </w:pPr>
+      <w:r>
+        <w:t>Exit fade</w:t>
+      </w:r>
+      <w:r>
+        <w:t xml:space="preserve"> sound</w:t>
+      </w:r>
+      <w:r>
+        <w:t>.</w:t>
+      </w:r>
+    </w:p>
+    <w:p>
+      <w:pPr>
+        <w:pStyle w:val="ListParagraph"/>
+        <w:numPr>
+          <w:ilvl w:val="2"/>
+          <w:numId w:val="7"/>
+        </w:numPr>
+      </w:pPr>
+      <w:r>
+        <w:t xml:space="preserve">Fade ready after cooldown </w:t>
+      </w:r>
+      <w:r>
+        <w:t>sound?</w:t>
+      </w:r>
+    </w:p>
+    <w:p>
+      <w:pPr>
+        <w:pStyle w:val="ListParagraph"/>
+        <w:numPr>
+          <w:ilvl w:val="1"/>
+          <w:numId w:val="7"/>
+        </w:numPr>
+      </w:pPr>
+      <w:r>
+        <w:t>Player damaged sound</w:t>
+      </w:r>
+      <w:r>
+        <w:t>.</w:t>
+      </w:r>
+    </w:p>
+    <w:p>
+      <w:pPr>
+        <w:pStyle w:val="ListParagraph"/>
+        <w:numPr>
+          <w:ilvl w:val="1"/>
+          <w:numId w:val="7"/>
+        </w:numPr>
+      </w:pPr>
+      <w:r>
+        <w:t>Player reload sound</w:t>
+      </w:r>
+      <w:r>
+        <w:t>.</w:t>
+      </w:r>
+    </w:p>
+    <w:p>
+      <w:pPr>
+        <w:pStyle w:val="ListParagraph"/>
+        <w:numPr>
+          <w:ilvl w:val="1"/>
+          <w:numId w:val="7"/>
+        </w:numPr>
+      </w:pPr>
+      <w:r>
+        <w:t>Pickup item/health/ammo</w:t>
+      </w:r>
+      <w:r>
+        <w:t xml:space="preserve"> sound</w:t>
+      </w:r>
+      <w:r>
+        <w:t>.</w:t>
+      </w:r>
+    </w:p>
+    <w:p>
+      <w:pPr>
+        <w:pStyle w:val="ListParagraph"/>
+        <w:numPr>
+          <w:ilvl w:val="1"/>
+          <w:numId w:val="7"/>
+        </w:numPr>
+      </w:pPr>
+      <w:r>
+        <w:lastRenderedPageBreak/>
+        <w:t>Open chest</w:t>
+      </w:r>
+      <w:r>
+        <w:t xml:space="preserve"> sound.</w:t>
+      </w:r>
+    </w:p>
+    <w:p>
+      <w:pPr>
+        <w:pStyle w:val="ListParagraph"/>
+        <w:numPr>
+          <w:ilvl w:val="1"/>
+          <w:numId w:val="7"/>
+        </w:numPr>
+      </w:pPr>
+      <w:r>
+        <w:t>Pickup weapon</w:t>
+      </w:r>
+      <w:r>
+        <w:t xml:space="preserve"> sound</w:t>
+      </w:r>
+      <w:r>
+        <w:t>.</w:t>
+      </w:r>
+    </w:p>
+    <w:p>
+      <w:pPr>
+        <w:pStyle w:val="ListParagraph"/>
+        <w:numPr>
+          <w:ilvl w:val="1"/>
+          <w:numId w:val="7"/>
+        </w:numPr>
+      </w:pPr>
+      <w:r>
+        <w:t>P</w:t>
+      </w:r>
+      <w:r>
+        <w:t>layer weapon switch sound?</w:t>
+      </w:r>
+    </w:p>
+    <w:p>
+      <w:pPr>
+        <w:pStyle w:val="ListParagraph"/>
+        <w:numPr>
+          <w:ilvl w:val="0"/>
+          <w:numId w:val="7"/>
+        </w:numPr>
+      </w:pPr>
+      <w:r>
+        <w:rPr>
+          <w:sz w:val="28"/>
+        </w:rPr>
+        <w:t>General</w:t>
+      </w:r>
+      <w:r>
+        <w:rPr>
+          <w:sz w:val="28"/>
+        </w:rPr>
+        <w:t xml:space="preserve"> sound</w:t>
+      </w:r>
+      <w:r>
+        <w:rPr>
+          <w:sz w:val="28"/>
+        </w:rPr>
+        <w:t xml:space="preserve"> effects (Secondary priority)</w:t>
+      </w:r>
+    </w:p>
+    <w:p>
+      <w:pPr>
+        <w:pStyle w:val="ListParagraph"/>
+        <w:numPr>
+          <w:ilvl w:val="1"/>
+          <w:numId w:val="7"/>
+        </w:numPr>
+      </w:pPr>
+      <w:r>
+        <w:t>General enemy sounds.</w:t>
+      </w:r>
+    </w:p>
+    <w:p>
+      <w:pPr>
+        <w:pStyle w:val="ListParagraph"/>
+        <w:numPr>
+          <w:ilvl w:val="2"/>
+          <w:numId w:val="7"/>
+        </w:numPr>
+      </w:pPr>
+      <w:r>
+        <w:t>Basic enemy shoot sound.</w:t>
+      </w:r>
+    </w:p>
+    <w:p>
+      <w:pPr>
+        <w:pStyle w:val="ListParagraph"/>
+        <w:numPr>
+          <w:ilvl w:val="2"/>
+          <w:numId w:val="7"/>
+        </w:numPr>
+      </w:pPr>
+      <w:r>
+        <w:t>Basic enemy death sound.</w:t>
+      </w:r>
+    </w:p>
+    <w:p>
+      <w:pPr>
+        <w:pStyle w:val="ListParagraph"/>
+        <w:numPr>
+          <w:ilvl w:val="2"/>
+          <w:numId w:val="7"/>
+        </w:numPr>
+      </w:pPr>
+      <w:r>
+        <w:t>Basic enemy hurt sound</w:t>
+      </w:r>
+      <w:r>
+        <w:t>.</w:t>
+      </w:r>
+    </w:p>
+    <w:p>
+      <w:pPr>
+        <w:pStyle w:val="ListParagraph"/>
+        <w:numPr>
+          <w:ilvl w:val="2"/>
+          <w:numId w:val="7"/>
+        </w:numPr>
+      </w:pPr>
+      <w:r>
+        <w:t>Basic enemy spawn sound.</w:t>
+      </w:r>
+    </w:p>
+    <w:p>
+      <w:pPr>
+        <w:pStyle w:val="ListParagraph"/>
+        <w:numPr>
+          <w:ilvl w:val="2"/>
+          <w:numId w:val="7"/>
+        </w:numPr>
+      </w:pPr>
+      <w:r>
+        <w:t>Basic enemy move sound (The amount of enemies could make this a nuisance)?</w:t>
+      </w:r>
       <w:bookmarkStart w:id="0" w:name="_GoBack"/>
       <w:bookmarkEnd w:id="0"/>
     </w:p>
     <w:p>
       <w:pPr>
-        <w:pStyle w:val="Heading1"/>
-      </w:pPr>
-    </w:p>
-    <w:p/>
+        <w:pStyle w:val="ListParagraph"/>
+        <w:numPr>
+          <w:ilvl w:val="1"/>
+          <w:numId w:val="7"/>
+        </w:numPr>
+      </w:pPr>
+      <w:r>
+        <w:t>Environment sounds.</w:t>
+      </w:r>
+    </w:p>
+    <w:p>
+      <w:pPr>
+        <w:pStyle w:val="ListParagraph"/>
+        <w:numPr>
+          <w:ilvl w:val="2"/>
+          <w:numId w:val="7"/>
+        </w:numPr>
+      </w:pPr>
+      <w:r>
+        <w:t>Doors open/unlock sound.</w:t>
+      </w:r>
+    </w:p>
+    <w:p>
+      <w:pPr>
+        <w:pStyle w:val="ListParagraph"/>
+        <w:numPr>
+          <w:ilvl w:val="2"/>
+          <w:numId w:val="7"/>
+        </w:numPr>
+      </w:pPr>
+      <w:r>
+        <w:t>Doors close/lock sound.</w:t>
+      </w:r>
+    </w:p>
+    <w:p>
+      <w:pPr>
+        <w:pStyle w:val="ListParagraph"/>
+        <w:numPr>
+          <w:ilvl w:val="0"/>
+          <w:numId w:val="7"/>
+        </w:numPr>
+        <w:rPr>
+          <w:sz w:val="28"/>
+        </w:rPr>
+      </w:pPr>
+      <w:r>
+        <w:rPr>
+          <w:sz w:val="28"/>
+        </w:rPr>
+        <w:t>Sound effects by area (Tertiary priority)</w:t>
+      </w:r>
+    </w:p>
+    <w:p>
+      <w:pPr>
+        <w:pStyle w:val="ListParagraph"/>
+        <w:numPr>
+          <w:ilvl w:val="1"/>
+          <w:numId w:val="7"/>
+        </w:numPr>
+        <w:rPr>
+          <w:sz w:val="28"/>
+        </w:rPr>
+      </w:pPr>
+      <w:r>
+        <w:t>Area 1 (</w:t>
+      </w:r>
+      <w:r>
+        <w:t>Underground Cemetary</w:t>
+      </w:r>
+      <w:r>
+        <w:t>)</w:t>
+      </w:r>
+    </w:p>
+    <w:p>
+      <w:pPr>
+        <w:pStyle w:val="ListParagraph"/>
+        <w:numPr>
+          <w:ilvl w:val="2"/>
+          <w:numId w:val="7"/>
+        </w:numPr>
+        <w:rPr>
+          <w:sz w:val="28"/>
+        </w:rPr>
+      </w:pPr>
+      <w:r>
+        <w:t>Bone clatter sound.</w:t>
+      </w:r>
+    </w:p>
+    <w:p>
+      <w:pPr>
+        <w:pStyle w:val="ListParagraph"/>
+        <w:numPr>
+          <w:ilvl w:val="3"/>
+          <w:numId w:val="7"/>
+        </w:numPr>
+        <w:rPr>
+          <w:sz w:val="28"/>
+        </w:rPr>
+      </w:pPr>
+      <w:r>
+        <w:t>Used for skeleton death.</w:t>
+      </w:r>
+    </w:p>
+    <w:p>
+      <w:pPr>
+        <w:pStyle w:val="ListParagraph"/>
+        <w:numPr>
+          <w:ilvl w:val="3"/>
+          <w:numId w:val="7"/>
+        </w:numPr>
+        <w:rPr>
+          <w:sz w:val="28"/>
+        </w:rPr>
+      </w:pPr>
+      <w:r>
+        <w:t xml:space="preserve">Used for </w:t>
+      </w:r>
+      <w:r>
+        <w:t>Giant skeleton Hand smash.</w:t>
+      </w:r>
+    </w:p>
+    <w:p>
+      <w:pPr>
+        <w:pStyle w:val="ListParagraph"/>
+        <w:numPr>
+          <w:ilvl w:val="1"/>
+          <w:numId w:val="7"/>
+        </w:numPr>
+        <w:rPr>
+          <w:sz w:val="28"/>
+        </w:rPr>
+      </w:pPr>
+      <w:r>
+        <w:t>Area 2 (Library)</w:t>
+      </w:r>
+    </w:p>
+    <w:p>
+      <w:pPr>
+        <w:pStyle w:val="ListParagraph"/>
+        <w:numPr>
+          <w:ilvl w:val="1"/>
+          <w:numId w:val="7"/>
+        </w:numPr>
+        <w:rPr>
+          <w:sz w:val="28"/>
+        </w:rPr>
+      </w:pPr>
+      <w:r>
+        <w:t>Area 3 (Hellfire)</w:t>
+      </w:r>
+    </w:p>
+    <w:p>
+      <w:pPr>
+        <w:pStyle w:val="ListParagraph"/>
+        <w:numPr>
+          <w:ilvl w:val="1"/>
+          <w:numId w:val="7"/>
+        </w:numPr>
+        <w:rPr>
+          <w:sz w:val="28"/>
+        </w:rPr>
+      </w:pPr>
+      <w:r>
+        <w:t>Final Boss</w:t>
+      </w:r>
+    </w:p>
     <w:sectPr>
       <w:pgSz w:w="12240" w:h="15840"/>
       <w:pgMar w:top="1440" w:right="1440" w:bottom="1440" w:left="1440" w:header="720" w:footer="720" w:gutter="0"/>
@@ -314,7 +802,7 @@
 
 <file path=word/numbering.xml><?xml version="1.0" encoding="utf-8"?>
 <w:numbering xmlns:wpc="http://schemas.microsoft.com/office/word/2010/wordprocessingCanvas" xmlns:mc="http://schemas.openxmlformats.org/markup-compatibility/2006" xmlns:o="urn:schemas-microsoft-com:office:office" xmlns:r="http://schemas.openxmlformats.org/officeDocument/2006/relationships" xmlns:m="http://schemas.openxmlformats.org/officeDocument/2006/math" xmlns:v="urn:schemas-microsoft-com:vml" xmlns:wp14="http://schemas.microsoft.com/office/word/2010/wordprocessingDrawing" xmlns:wp="http://schemas.openxmlformats.org/drawingml/2006/wordprocessingDrawing" xmlns:w10="urn:schemas-microsoft-com:office:word" xmlns:w="http://schemas.openxmlformats.org/wordprocessingml/2006/main" xmlns:w14="http://schemas.microsoft.com/office/word/2010/wordml" xmlns:w15="http://schemas.microsoft.com/office/word/2012/wordml" xmlns:wpg="http://schemas.microsoft.com/office/word/2010/wordprocessingGroup" xmlns:wpi="http://schemas.microsoft.com/office/word/2010/wordprocessingInk" xmlns:wne="http://schemas.microsoft.com/office/word/2006/wordml" xmlns:wps="http://schemas.microsoft.com/office/word/2010/wordprocessingShape" mc:Ignorable="w14 w15 wp14">
-  <w:abstractNum w:abstractNumId="0">
+  <w:abstractNum w:abstractNumId="0" w15:restartNumberingAfterBreak="0">
     <w:nsid w:val="026876E1"/>
     <w:multiLevelType w:val="hybridMultilevel"/>
     <w:tmpl w:val="B8AAC5F0"/>
@@ -427,7 +915,7 @@
       </w:rPr>
     </w:lvl>
   </w:abstractNum>
-  <w:abstractNum w:abstractNumId="1">
+  <w:abstractNum w:abstractNumId="1" w15:restartNumberingAfterBreak="0">
     <w:nsid w:val="148911BA"/>
     <w:multiLevelType w:val="hybridMultilevel"/>
     <w:tmpl w:val="8FA66F8A"/>
@@ -540,7 +1028,107 @@
       </w:rPr>
     </w:lvl>
   </w:abstractNum>
-  <w:abstractNum w:abstractNumId="2">
+  <w:abstractNum w:abstractNumId="2" w15:restartNumberingAfterBreak="0">
+    <w:nsid w:val="20811A58"/>
+    <w:multiLevelType w:val="hybridMultilevel"/>
+    <w:tmpl w:val="D9E60826"/>
+    <w:lvl w:ilvl="0" w:tplc="B76060D4">
+      <w:start w:val="1"/>
+      <w:numFmt w:val="decimal"/>
+      <w:lvlText w:val="%1."/>
+      <w:lvlJc w:val="left"/>
+      <w:pPr>
+        <w:ind w:left="720" w:hanging="360"/>
+      </w:pPr>
+      <w:rPr>
+        <w:sz w:val="22"/>
+        <w:szCs w:val="22"/>
+      </w:rPr>
+    </w:lvl>
+    <w:lvl w:ilvl="1" w:tplc="80FCEB06">
+      <w:start w:val="1"/>
+      <w:numFmt w:val="lowerLetter"/>
+      <w:lvlText w:val="%2."/>
+      <w:lvlJc w:val="left"/>
+      <w:pPr>
+        <w:ind w:left="1440" w:hanging="360"/>
+      </w:pPr>
+      <w:rPr>
+        <w:sz w:val="22"/>
+        <w:szCs w:val="22"/>
+      </w:rPr>
+    </w:lvl>
+    <w:lvl w:ilvl="2" w:tplc="23E801A4">
+      <w:start w:val="1"/>
+      <w:numFmt w:val="lowerRoman"/>
+      <w:lvlText w:val="%3."/>
+      <w:lvlJc w:val="right"/>
+      <w:pPr>
+        <w:ind w:left="2160" w:hanging="180"/>
+      </w:pPr>
+      <w:rPr>
+        <w:sz w:val="22"/>
+      </w:rPr>
+    </w:lvl>
+    <w:lvl w:ilvl="3" w:tplc="E6F86BD2">
+      <w:start w:val="1"/>
+      <w:numFmt w:val="decimal"/>
+      <w:lvlText w:val="%4."/>
+      <w:lvlJc w:val="left"/>
+      <w:pPr>
+        <w:ind w:left="2880" w:hanging="360"/>
+      </w:pPr>
+      <w:rPr>
+        <w:sz w:val="22"/>
+      </w:rPr>
+    </w:lvl>
+    <w:lvl w:ilvl="4" w:tplc="04090019" w:tentative="1">
+      <w:start w:val="1"/>
+      <w:numFmt w:val="lowerLetter"/>
+      <w:lvlText w:val="%5."/>
+      <w:lvlJc w:val="left"/>
+      <w:pPr>
+        <w:ind w:left="3600" w:hanging="360"/>
+      </w:pPr>
+    </w:lvl>
+    <w:lvl w:ilvl="5" w:tplc="0409001B" w:tentative="1">
+      <w:start w:val="1"/>
+      <w:numFmt w:val="lowerRoman"/>
+      <w:lvlText w:val="%6."/>
+      <w:lvlJc w:val="right"/>
+      <w:pPr>
+        <w:ind w:left="4320" w:hanging="180"/>
+      </w:pPr>
+    </w:lvl>
+    <w:lvl w:ilvl="6" w:tplc="0409000F" w:tentative="1">
+      <w:start w:val="1"/>
+      <w:numFmt w:val="decimal"/>
+      <w:lvlText w:val="%7."/>
+      <w:lvlJc w:val="left"/>
+      <w:pPr>
+        <w:ind w:left="5040" w:hanging="360"/>
+      </w:pPr>
+    </w:lvl>
+    <w:lvl w:ilvl="7" w:tplc="04090019" w:tentative="1">
+      <w:start w:val="1"/>
+      <w:numFmt w:val="lowerLetter"/>
+      <w:lvlText w:val="%8."/>
+      <w:lvlJc w:val="left"/>
+      <w:pPr>
+        <w:ind w:left="5760" w:hanging="360"/>
+      </w:pPr>
+    </w:lvl>
+    <w:lvl w:ilvl="8" w:tplc="0409001B" w:tentative="1">
+      <w:start w:val="1"/>
+      <w:numFmt w:val="lowerRoman"/>
+      <w:lvlText w:val="%9."/>
+      <w:lvlJc w:val="right"/>
+      <w:pPr>
+        <w:ind w:left="6480" w:hanging="180"/>
+      </w:pPr>
+    </w:lvl>
+  </w:abstractNum>
+  <w:abstractNum w:abstractNumId="3" w15:restartNumberingAfterBreak="0">
     <w:nsid w:val="35EC6A9E"/>
     <w:multiLevelType w:val="hybridMultilevel"/>
     <w:tmpl w:val="F140A684"/>
@@ -626,7 +1214,7 @@
       </w:pPr>
     </w:lvl>
   </w:abstractNum>
-  <w:abstractNum w:abstractNumId="3">
+  <w:abstractNum w:abstractNumId="4" w15:restartNumberingAfterBreak="0">
     <w:nsid w:val="4FA545E7"/>
     <w:multiLevelType w:val="hybridMultilevel"/>
     <w:tmpl w:val="D454394C"/>
@@ -739,7 +1327,7 @@
       </w:rPr>
     </w:lvl>
   </w:abstractNum>
-  <w:abstractNum w:abstractNumId="4">
+  <w:abstractNum w:abstractNumId="5" w15:restartNumberingAfterBreak="0">
     <w:nsid w:val="60526EC5"/>
     <w:multiLevelType w:val="hybridMultilevel"/>
     <w:tmpl w:val="7FD0D4F0"/>
@@ -852,11 +1440,97 @@
       </w:rPr>
     </w:lvl>
   </w:abstractNum>
+  <w:abstractNum w:abstractNumId="6" w15:restartNumberingAfterBreak="0">
+    <w:nsid w:val="703573B1"/>
+    <w:multiLevelType w:val="hybridMultilevel"/>
+    <w:tmpl w:val="5EAE981A"/>
+    <w:lvl w:ilvl="0" w:tplc="0409000F">
+      <w:start w:val="1"/>
+      <w:numFmt w:val="decimal"/>
+      <w:lvlText w:val="%1."/>
+      <w:lvlJc w:val="left"/>
+      <w:pPr>
+        <w:ind w:left="1440" w:hanging="360"/>
+      </w:pPr>
+    </w:lvl>
+    <w:lvl w:ilvl="1" w:tplc="04090019" w:tentative="1">
+      <w:start w:val="1"/>
+      <w:numFmt w:val="lowerLetter"/>
+      <w:lvlText w:val="%2."/>
+      <w:lvlJc w:val="left"/>
+      <w:pPr>
+        <w:ind w:left="2160" w:hanging="360"/>
+      </w:pPr>
+    </w:lvl>
+    <w:lvl w:ilvl="2" w:tplc="0409001B" w:tentative="1">
+      <w:start w:val="1"/>
+      <w:numFmt w:val="lowerRoman"/>
+      <w:lvlText w:val="%3."/>
+      <w:lvlJc w:val="right"/>
+      <w:pPr>
+        <w:ind w:left="2880" w:hanging="180"/>
+      </w:pPr>
+    </w:lvl>
+    <w:lvl w:ilvl="3" w:tplc="0409000F" w:tentative="1">
+      <w:start w:val="1"/>
+      <w:numFmt w:val="decimal"/>
+      <w:lvlText w:val="%4."/>
+      <w:lvlJc w:val="left"/>
+      <w:pPr>
+        <w:ind w:left="3600" w:hanging="360"/>
+      </w:pPr>
+    </w:lvl>
+    <w:lvl w:ilvl="4" w:tplc="04090019" w:tentative="1">
+      <w:start w:val="1"/>
+      <w:numFmt w:val="lowerLetter"/>
+      <w:lvlText w:val="%5."/>
+      <w:lvlJc w:val="left"/>
+      <w:pPr>
+        <w:ind w:left="4320" w:hanging="360"/>
+      </w:pPr>
+    </w:lvl>
+    <w:lvl w:ilvl="5" w:tplc="0409001B" w:tentative="1">
+      <w:start w:val="1"/>
+      <w:numFmt w:val="lowerRoman"/>
+      <w:lvlText w:val="%6."/>
+      <w:lvlJc w:val="right"/>
+      <w:pPr>
+        <w:ind w:left="5040" w:hanging="180"/>
+      </w:pPr>
+    </w:lvl>
+    <w:lvl w:ilvl="6" w:tplc="0409000F" w:tentative="1">
+      <w:start w:val="1"/>
+      <w:numFmt w:val="decimal"/>
+      <w:lvlText w:val="%7."/>
+      <w:lvlJc w:val="left"/>
+      <w:pPr>
+        <w:ind w:left="5760" w:hanging="360"/>
+      </w:pPr>
+    </w:lvl>
+    <w:lvl w:ilvl="7" w:tplc="04090019" w:tentative="1">
+      <w:start w:val="1"/>
+      <w:numFmt w:val="lowerLetter"/>
+      <w:lvlText w:val="%8."/>
+      <w:lvlJc w:val="left"/>
+      <w:pPr>
+        <w:ind w:left="6480" w:hanging="360"/>
+      </w:pPr>
+    </w:lvl>
+    <w:lvl w:ilvl="8" w:tplc="0409001B" w:tentative="1">
+      <w:start w:val="1"/>
+      <w:numFmt w:val="lowerRoman"/>
+      <w:lvlText w:val="%9."/>
+      <w:lvlJc w:val="right"/>
+      <w:pPr>
+        <w:ind w:left="7200" w:hanging="180"/>
+      </w:pPr>
+    </w:lvl>
+  </w:abstractNum>
   <w:num w:numId="1">
-    <w:abstractNumId w:val="4"/>
+    <w:abstractNumId w:val="5"/>
   </w:num>
   <w:num w:numId="2">
-    <w:abstractNumId w:val="3"/>
+    <w:abstractNumId w:val="4"/>
   </w:num>
   <w:num w:numId="3">
     <w:abstractNumId w:val="1"/>
@@ -865,6 +1539,12 @@
     <w:abstractNumId w:val="0"/>
   </w:num>
   <w:num w:numId="5">
+    <w:abstractNumId w:val="3"/>
+  </w:num>
+  <w:num w:numId="6">
+    <w:abstractNumId w:val="6"/>
+  </w:num>
+  <w:num w:numId="7">
     <w:abstractNumId w:val="2"/>
   </w:num>
 </w:numbering>

</xml_diff>

<commit_message>
Finished Room concept domonstration in sandbox, Updated AAL.
</commit_message>
<xml_diff>
--- a/Documentation/Audio Asset List.docx
+++ b/Documentation/Audio Asset List.docx
@@ -566,7 +566,43 @@
         </w:numPr>
       </w:pPr>
       <w:r>
-        <w:t>Basic enemy shoot sound.</w:t>
+        <w:t>Basic enemy shoot sounds.</w:t>
+      </w:r>
+    </w:p>
+    <w:p>
+      <w:pPr>
+        <w:pStyle w:val="ListParagraph"/>
+        <w:numPr>
+          <w:ilvl w:val="3"/>
+          <w:numId w:val="7"/>
+        </w:numPr>
+      </w:pPr>
+      <w:r>
+        <w:t>Low pitch.</w:t>
+      </w:r>
+    </w:p>
+    <w:p>
+      <w:pPr>
+        <w:pStyle w:val="ListParagraph"/>
+        <w:numPr>
+          <w:ilvl w:val="3"/>
+          <w:numId w:val="7"/>
+        </w:numPr>
+      </w:pPr>
+      <w:r>
+        <w:t>High pitch.</w:t>
+      </w:r>
+    </w:p>
+    <w:p>
+      <w:pPr>
+        <w:pStyle w:val="ListParagraph"/>
+        <w:numPr>
+          <w:ilvl w:val="3"/>
+          <w:numId w:val="7"/>
+        </w:numPr>
+      </w:pPr>
+      <w:r>
+        <w:t>Mid pitch.</w:t>
       </w:r>
     </w:p>
     <w:p>
@@ -585,15 +621,84 @@
       <w:pPr>
         <w:pStyle w:val="ListParagraph"/>
         <w:numPr>
+          <w:ilvl w:val="3"/>
+          <w:numId w:val="7"/>
+        </w:numPr>
+      </w:pPr>
+      <w:r>
+        <w:t>Low pitch.</w:t>
+      </w:r>
+    </w:p>
+    <w:p>
+      <w:pPr>
+        <w:pStyle w:val="ListParagraph"/>
+        <w:numPr>
+          <w:ilvl w:val="3"/>
+          <w:numId w:val="7"/>
+        </w:numPr>
+      </w:pPr>
+      <w:r>
+        <w:t>High pitch.</w:t>
+      </w:r>
+    </w:p>
+    <w:p>
+      <w:pPr>
+        <w:pStyle w:val="ListParagraph"/>
+        <w:numPr>
+          <w:ilvl w:val="3"/>
+          <w:numId w:val="7"/>
+        </w:numPr>
+      </w:pPr>
+      <w:r>
+        <w:t>Mid pitch.</w:t>
+      </w:r>
+    </w:p>
+    <w:p>
+      <w:pPr>
+        <w:pStyle w:val="ListParagraph"/>
+        <w:numPr>
           <w:ilvl w:val="2"/>
           <w:numId w:val="7"/>
         </w:numPr>
       </w:pPr>
       <w:r>
-        <w:t>Basic enemy hurt sound</w:t>
-      </w:r>
-      <w:r>
-        <w:t>.</w:t>
+        <w:t>Basic enemy hurt sound.</w:t>
+      </w:r>
+    </w:p>
+    <w:p>
+      <w:pPr>
+        <w:pStyle w:val="ListParagraph"/>
+        <w:numPr>
+          <w:ilvl w:val="3"/>
+          <w:numId w:val="7"/>
+        </w:numPr>
+      </w:pPr>
+      <w:r>
+        <w:t>Low pitch.</w:t>
+      </w:r>
+    </w:p>
+    <w:p>
+      <w:pPr>
+        <w:pStyle w:val="ListParagraph"/>
+        <w:numPr>
+          <w:ilvl w:val="3"/>
+          <w:numId w:val="7"/>
+        </w:numPr>
+      </w:pPr>
+      <w:r>
+        <w:t>High pitch.</w:t>
+      </w:r>
+    </w:p>
+    <w:p>
+      <w:pPr>
+        <w:pStyle w:val="ListParagraph"/>
+        <w:numPr>
+          <w:ilvl w:val="3"/>
+          <w:numId w:val="7"/>
+        </w:numPr>
+      </w:pPr>
+      <w:r>
+        <w:t>Mid pitch</w:t>
       </w:r>
     </w:p>
     <w:p>
@@ -619,8 +724,6 @@
       <w:r>
         <w:t>Basic enemy move sound (The amount of enemies could make this a nuisance)?</w:t>
       </w:r>
-      <w:bookmarkStart w:id="0" w:name="_GoBack"/>
-      <w:bookmarkEnd w:id="0"/>
     </w:p>
     <w:p>
       <w:pPr>
@@ -742,14 +845,17 @@
         <w:t xml:space="preserve">Used for </w:t>
       </w:r>
       <w:r>
-        <w:t>Giant skeleton Hand smash.</w:t>
-      </w:r>
-    </w:p>
-    <w:p>
-      <w:pPr>
-        <w:pStyle w:val="ListParagraph"/>
-        <w:numPr>
-          <w:ilvl w:val="1"/>
+        <w:t>Giant S</w:t>
+      </w:r>
+      <w:r>
+        <w:t>keleton Hand smash.</w:t>
+      </w:r>
+    </w:p>
+    <w:p>
+      <w:pPr>
+        <w:pStyle w:val="ListParagraph"/>
+        <w:numPr>
+          <w:ilvl w:val="2"/>
           <w:numId w:val="7"/>
         </w:numPr>
         <w:rPr>
@@ -757,8 +863,130 @@
         </w:rPr>
       </w:pPr>
       <w:r>
+        <w:t>Bone clatter higher pitch</w:t>
+      </w:r>
+    </w:p>
+    <w:p>
+      <w:pPr>
+        <w:pStyle w:val="ListParagraph"/>
+        <w:numPr>
+          <w:ilvl w:val="3"/>
+          <w:numId w:val="7"/>
+        </w:numPr>
+        <w:rPr>
+          <w:sz w:val="28"/>
+        </w:rPr>
+      </w:pPr>
+      <w:r>
+        <w:t>Used for Giant Skeleton Bone throw.</w:t>
+      </w:r>
+    </w:p>
+    <w:p>
+      <w:pPr>
+        <w:pStyle w:val="ListParagraph"/>
+        <w:numPr>
+          <w:ilvl w:val="2"/>
+          <w:numId w:val="7"/>
+        </w:numPr>
+        <w:rPr>
+          <w:sz w:val="28"/>
+        </w:rPr>
+      </w:pPr>
+      <w:r>
+        <w:t>BOSS shoot sound. (Bigger and louder than other shoot sounds)</w:t>
+      </w:r>
+    </w:p>
+    <w:p>
+      <w:pPr>
+        <w:pStyle w:val="ListParagraph"/>
+        <w:numPr>
+          <w:ilvl w:val="3"/>
+          <w:numId w:val="7"/>
+        </w:numPr>
+        <w:rPr>
+          <w:sz w:val="28"/>
+        </w:rPr>
+      </w:pPr>
+      <w:r>
+        <w:t>Used for Giant Skeleton Magic attack.</w:t>
+      </w:r>
+    </w:p>
+    <w:p>
+      <w:pPr>
+        <w:pStyle w:val="ListParagraph"/>
+        <w:numPr>
+          <w:ilvl w:val="1"/>
+          <w:numId w:val="7"/>
+        </w:numPr>
+        <w:rPr>
+          <w:sz w:val="28"/>
+        </w:rPr>
+      </w:pPr>
+      <w:r>
         <w:t>Area 2 (Library)</w:t>
       </w:r>
+    </w:p>
+    <w:p>
+      <w:pPr>
+        <w:pStyle w:val="ListParagraph"/>
+        <w:numPr>
+          <w:ilvl w:val="2"/>
+          <w:numId w:val="7"/>
+        </w:numPr>
+        <w:rPr>
+          <w:sz w:val="28"/>
+        </w:rPr>
+      </w:pPr>
+      <w:r>
+        <w:t>Explosion sound.</w:t>
+      </w:r>
+    </w:p>
+    <w:p>
+      <w:pPr>
+        <w:pStyle w:val="ListParagraph"/>
+        <w:numPr>
+          <w:ilvl w:val="3"/>
+          <w:numId w:val="7"/>
+        </w:numPr>
+        <w:rPr>
+          <w:sz w:val="28"/>
+        </w:rPr>
+      </w:pPr>
+      <w:r>
+        <w:t>Used for boom books.</w:t>
+      </w:r>
+    </w:p>
+    <w:p>
+      <w:pPr>
+        <w:pStyle w:val="ListParagraph"/>
+        <w:numPr>
+          <w:ilvl w:val="2"/>
+          <w:numId w:val="7"/>
+        </w:numPr>
+        <w:rPr>
+          <w:sz w:val="28"/>
+        </w:rPr>
+      </w:pPr>
+      <w:r>
+        <w:t>Rock break sound.</w:t>
+      </w:r>
+    </w:p>
+    <w:p>
+      <w:pPr>
+        <w:pStyle w:val="ListParagraph"/>
+        <w:numPr>
+          <w:ilvl w:val="3"/>
+          <w:numId w:val="7"/>
+        </w:numPr>
+        <w:rPr>
+          <w:sz w:val="28"/>
+        </w:rPr>
+      </w:pPr>
+      <w:r>
+        <w:t>Used for Animated Golem attacks.</w:t>
+      </w:r>
+      <w:bookmarkStart w:id="0" w:name="_GoBack"/>
+      <w:bookmarkEnd w:id="0"/>
     </w:p>
     <w:p>
       <w:pPr>
@@ -1082,7 +1310,7 @@
         <w:sz w:val="22"/>
       </w:rPr>
     </w:lvl>
-    <w:lvl w:ilvl="4" w:tplc="04090019" w:tentative="1">
+    <w:lvl w:ilvl="4" w:tplc="04090019">
       <w:start w:val="1"/>
       <w:numFmt w:val="lowerLetter"/>
       <w:lvlText w:val="%5."/>

</xml_diff>

<commit_message>
Reworked AAL and corrected errors in AAL and GDD
</commit_message>
<xml_diff>
--- a/Documentation/Audio Asset List.docx
+++ b/Documentation/Audio Asset List.docx
@@ -445,7 +445,13 @@
         </w:numPr>
       </w:pPr>
       <w:r>
-        <w:t>Player reload sound</w:t>
+        <w:t>P</w:t>
+      </w:r>
+      <w:r>
+        <w:t>ickup spell</w:t>
+      </w:r>
+      <w:r>
+        <w:t xml:space="preserve"> sound</w:t>
       </w:r>
       <w:r>
         <w:t>.</w:t>
@@ -460,13 +466,7 @@
         </w:numPr>
       </w:pPr>
       <w:r>
-        <w:t>Pickup item/health/ammo</w:t>
-      </w:r>
-      <w:r>
-        <w:t xml:space="preserve"> sound</w:t>
-      </w:r>
-      <w:r>
-        <w:t>.</w:t>
+        <w:t>Pickup heart sound</w:t>
       </w:r>
     </w:p>
     <w:p>
@@ -494,28 +494,7 @@
         </w:numPr>
       </w:pPr>
       <w:r>
-        <w:t>Pickup weapon</w:t>
-      </w:r>
-      <w:r>
-        <w:t xml:space="preserve"> sound</w:t>
-      </w:r>
-      <w:r>
-        <w:t>.</w:t>
-      </w:r>
-    </w:p>
-    <w:p>
-      <w:pPr>
-        <w:pStyle w:val="ListParagraph"/>
-        <w:numPr>
-          <w:ilvl w:val="1"/>
-          <w:numId w:val="7"/>
-        </w:numPr>
-      </w:pPr>
-      <w:r>
-        <w:t>P</w:t>
-      </w:r>
-      <w:r>
-        <w:t>layer weapon switch sound?</w:t>
+        <w:t>Room cleared sound.</w:t>
       </w:r>
     </w:p>
     <w:p>
@@ -525,24 +504,21 @@
           <w:ilvl w:val="0"/>
           <w:numId w:val="7"/>
         </w:numPr>
-      </w:pPr>
-      <w:r>
         <w:rPr>
           <w:sz w:val="28"/>
         </w:rPr>
-        <w:t>General</w:t>
-      </w:r>
+      </w:pPr>
       <w:r>
         <w:rPr>
           <w:sz w:val="28"/>
         </w:rPr>
-        <w:t xml:space="preserve"> sound</w:t>
+        <w:t>Player and shared s</w:t>
       </w:r>
       <w:r>
         <w:rPr>
           <w:sz w:val="28"/>
         </w:rPr>
-        <w:t xml:space="preserve"> effects (Secondary priority)</w:t>
+        <w:t>pell sound effects (Secondary Priority)</w:t>
       </w:r>
     </w:p>
     <w:p>
@@ -554,175 +530,16 @@
         </w:numPr>
       </w:pPr>
       <w:r>
-        <w:t>General enemy sounds.</w:t>
-      </w:r>
-    </w:p>
-    <w:p>
-      <w:pPr>
-        <w:pStyle w:val="ListParagraph"/>
-        <w:numPr>
-          <w:ilvl w:val="2"/>
-          <w:numId w:val="7"/>
-        </w:numPr>
-      </w:pPr>
-      <w:r>
-        <w:t>Basic enemy shoot sounds.</w:t>
-      </w:r>
-    </w:p>
-    <w:p>
-      <w:pPr>
-        <w:pStyle w:val="ListParagraph"/>
-        <w:numPr>
-          <w:ilvl w:val="3"/>
-          <w:numId w:val="7"/>
-        </w:numPr>
-      </w:pPr>
-      <w:r>
-        <w:t>Low pitch.</w:t>
-      </w:r>
-    </w:p>
-    <w:p>
-      <w:pPr>
-        <w:pStyle w:val="ListParagraph"/>
-        <w:numPr>
-          <w:ilvl w:val="3"/>
-          <w:numId w:val="7"/>
-        </w:numPr>
-      </w:pPr>
-      <w:r>
-        <w:t>High pitch.</w:t>
-      </w:r>
-    </w:p>
-    <w:p>
-      <w:pPr>
-        <w:pStyle w:val="ListParagraph"/>
-        <w:numPr>
-          <w:ilvl w:val="3"/>
-          <w:numId w:val="7"/>
-        </w:numPr>
-      </w:pPr>
-      <w:r>
-        <w:t>Mid pitch.</w:t>
-      </w:r>
-    </w:p>
-    <w:p>
-      <w:pPr>
-        <w:pStyle w:val="ListParagraph"/>
-        <w:numPr>
-          <w:ilvl w:val="2"/>
-          <w:numId w:val="7"/>
-        </w:numPr>
-      </w:pPr>
-      <w:r>
-        <w:t>Basic enemy death sound.</w:t>
-      </w:r>
-    </w:p>
-    <w:p>
-      <w:pPr>
-        <w:pStyle w:val="ListParagraph"/>
-        <w:numPr>
-          <w:ilvl w:val="3"/>
-          <w:numId w:val="7"/>
-        </w:numPr>
-      </w:pPr>
-      <w:r>
-        <w:t>Low pitch.</w:t>
-      </w:r>
-    </w:p>
-    <w:p>
-      <w:pPr>
-        <w:pStyle w:val="ListParagraph"/>
-        <w:numPr>
-          <w:ilvl w:val="3"/>
-          <w:numId w:val="7"/>
-        </w:numPr>
-      </w:pPr>
-      <w:r>
-        <w:t>High pitch.</w:t>
-      </w:r>
-    </w:p>
-    <w:p>
-      <w:pPr>
-        <w:pStyle w:val="ListParagraph"/>
-        <w:numPr>
-          <w:ilvl w:val="3"/>
-          <w:numId w:val="7"/>
-        </w:numPr>
-      </w:pPr>
-      <w:r>
-        <w:t>Mid pitch.</w:t>
-      </w:r>
-    </w:p>
-    <w:p>
-      <w:pPr>
-        <w:pStyle w:val="ListParagraph"/>
-        <w:numPr>
-          <w:ilvl w:val="2"/>
-          <w:numId w:val="7"/>
-        </w:numPr>
-      </w:pPr>
-      <w:r>
-        <w:t>Basic enemy hurt sound.</w:t>
-      </w:r>
-    </w:p>
-    <w:p>
-      <w:pPr>
-        <w:pStyle w:val="ListParagraph"/>
-        <w:numPr>
-          <w:ilvl w:val="3"/>
-          <w:numId w:val="7"/>
-        </w:numPr>
-      </w:pPr>
-      <w:r>
-        <w:t>Low pitch.</w:t>
-      </w:r>
-    </w:p>
-    <w:p>
-      <w:pPr>
-        <w:pStyle w:val="ListParagraph"/>
-        <w:numPr>
-          <w:ilvl w:val="3"/>
-          <w:numId w:val="7"/>
-        </w:numPr>
-      </w:pPr>
-      <w:r>
-        <w:t>High pitch.</w:t>
-      </w:r>
-    </w:p>
-    <w:p>
-      <w:pPr>
-        <w:pStyle w:val="ListParagraph"/>
-        <w:numPr>
-          <w:ilvl w:val="3"/>
-          <w:numId w:val="7"/>
-        </w:numPr>
-      </w:pPr>
-      <w:r>
-        <w:t>Mid pitch</w:t>
-      </w:r>
-    </w:p>
-    <w:p>
-      <w:pPr>
-        <w:pStyle w:val="ListParagraph"/>
-        <w:numPr>
-          <w:ilvl w:val="2"/>
-          <w:numId w:val="7"/>
-        </w:numPr>
-      </w:pPr>
-      <w:r>
-        <w:t>Basic enemy spawn sound.</w:t>
-      </w:r>
-    </w:p>
-    <w:p>
-      <w:pPr>
-        <w:pStyle w:val="ListParagraph"/>
-        <w:numPr>
-          <w:ilvl w:val="2"/>
-          <w:numId w:val="7"/>
-        </w:numPr>
-      </w:pPr>
-      <w:r>
-        <w:t>Basic enemy move sound (The amount of enemies could make this a nuisance)?</w:t>
+        <w:rPr>
+          <w:i/>
+        </w:rPr>
+        <w:t>Magic</w:t>
+      </w:r>
+      <w:r>
+        <w:t xml:space="preserve"> M</w:t>
+      </w:r>
+      <w:r>
+        <w:t>issile: small and fast slide, high to low, hold the end.</w:t>
       </w:r>
     </w:p>
     <w:p>
@@ -734,38 +551,122 @@
         </w:numPr>
       </w:pPr>
       <w:r>
-        <w:t>Environment sounds.</w:t>
-      </w:r>
-    </w:p>
-    <w:p>
-      <w:pPr>
-        <w:pStyle w:val="ListParagraph"/>
-        <w:numPr>
-          <w:ilvl w:val="2"/>
-          <w:numId w:val="7"/>
-        </w:numPr>
-      </w:pPr>
-      <w:r>
-        <w:t>Doors open/unlock sound.</w:t>
-      </w:r>
-    </w:p>
-    <w:p>
-      <w:pPr>
-        <w:pStyle w:val="ListParagraph"/>
-        <w:numPr>
-          <w:ilvl w:val="2"/>
-          <w:numId w:val="7"/>
-        </w:numPr>
-      </w:pPr>
-      <w:r>
-        <w:t>Doors close/lock sound.</w:t>
-      </w:r>
-    </w:p>
-    <w:p>
-      <w:pPr>
-        <w:pStyle w:val="ListParagraph"/>
-        <w:numPr>
-          <w:ilvl w:val="0"/>
+        <w:t>Triple S</w:t>
+      </w:r>
+      <w:r>
+        <w:t xml:space="preserve">hot: three harmonizing </w:t>
+      </w:r>
+      <w:r>
+        <w:rPr>
+          <w:i/>
+        </w:rPr>
+        <w:t>Magic</w:t>
+      </w:r>
+      <w:r>
+        <w:t xml:space="preserve"> M</w:t>
+      </w:r>
+      <w:r>
+        <w:t>issile effects.</w:t>
+      </w:r>
+    </w:p>
+    <w:p>
+      <w:pPr>
+        <w:pStyle w:val="ListParagraph"/>
+        <w:numPr>
+          <w:ilvl w:val="1"/>
+          <w:numId w:val="7"/>
+        </w:numPr>
+      </w:pPr>
+      <w:r>
+        <w:t>Rapid F</w:t>
+      </w:r>
+      <w:r>
+        <w:t xml:space="preserve">ire: either the same as </w:t>
+      </w:r>
+      <w:r>
+        <w:rPr>
+          <w:i/>
+        </w:rPr>
+        <w:t>Magic</w:t>
+      </w:r>
+      <w:r>
+        <w:t xml:space="preserve"> M</w:t>
+      </w:r>
+      <w:r>
+        <w:t>issile, or a simple beep.</w:t>
+      </w:r>
+    </w:p>
+    <w:p>
+      <w:pPr>
+        <w:pStyle w:val="ListParagraph"/>
+        <w:numPr>
+          <w:ilvl w:val="1"/>
+          <w:numId w:val="7"/>
+        </w:numPr>
+      </w:pPr>
+      <w:r>
+        <w:t>Seeking A</w:t>
+      </w:r>
+      <w:r>
+        <w:t>rrow: kinda… sparkly?</w:t>
+      </w:r>
+      <w:r>
+        <w:t xml:space="preserve"> Uses trill effect.</w:t>
+      </w:r>
+    </w:p>
+    <w:p>
+      <w:pPr>
+        <w:pStyle w:val="ListParagraph"/>
+        <w:numPr>
+          <w:ilvl w:val="1"/>
+          <w:numId w:val="7"/>
+        </w:numPr>
+      </w:pPr>
+      <w:r>
+        <w:t>Ice S</w:t>
+      </w:r>
+      <w:r>
+        <w:t>pear: think wind chimes, but ice.</w:t>
+      </w:r>
+    </w:p>
+    <w:p>
+      <w:pPr>
+        <w:pStyle w:val="ListParagraph"/>
+        <w:numPr>
+          <w:ilvl w:val="1"/>
+          <w:numId w:val="7"/>
+        </w:numPr>
+      </w:pPr>
+      <w:r>
+        <w:t>Arc L</w:t>
+      </w:r>
+      <w:r>
+        <w:t>ightning: a zappy buzz, uses pulse, saw, or spiky wave.</w:t>
+      </w:r>
+    </w:p>
+    <w:p>
+      <w:pPr>
+        <w:pStyle w:val="ListParagraph"/>
+        <w:numPr>
+          <w:ilvl w:val="1"/>
+          <w:numId w:val="7"/>
+        </w:numPr>
+      </w:pPr>
+      <w:r>
+        <w:t>Exploding B</w:t>
+      </w:r>
+      <w:r>
+        <w:t>ullet:</w:t>
+      </w:r>
+      <w:r>
+        <w:t xml:space="preserve"> percussion upwards slide on launch, percussion sustain on impact.</w:t>
+      </w:r>
+    </w:p>
+    <w:p>
+      <w:pPr>
+        <w:pStyle w:val="ListParagraph"/>
+        <w:numPr>
+          <w:ilvl w:val="1"/>
           <w:numId w:val="7"/>
         </w:numPr>
         <w:rPr>
@@ -773,10 +674,25 @@
         </w:rPr>
       </w:pPr>
       <w:r>
+        <w:t>Bubble Trap: simple beep, probably triangle wave.</w:t>
+      </w:r>
+    </w:p>
+    <w:p>
+      <w:pPr>
+        <w:pStyle w:val="ListParagraph"/>
+        <w:numPr>
+          <w:ilvl w:val="1"/>
+          <w:numId w:val="7"/>
+        </w:numPr>
         <w:rPr>
           <w:sz w:val="28"/>
         </w:rPr>
-        <w:t>Sound effects by area (Tertiary priority)</w:t>
+      </w:pPr>
+      <w:r>
+        <w:t xml:space="preserve">Rock Toss: </w:t>
+      </w:r>
+      <w:r>
+        <w:t>percussion hit on throw, layered hit on impact.</w:t>
       </w:r>
     </w:p>
     <w:p>
@@ -791,20 +707,14 @@
         </w:rPr>
       </w:pPr>
       <w:r>
-        <w:t>Area 1 (</w:t>
-      </w:r>
-      <w:r>
-        <w:t>Underground Cemetary</w:t>
-      </w:r>
-      <w:r>
-        <w:t>)</w:t>
-      </w:r>
-    </w:p>
-    <w:p>
-      <w:pPr>
-        <w:pStyle w:val="ListParagraph"/>
-        <w:numPr>
-          <w:ilvl w:val="2"/>
+        <w:t>Acid Pool: ???</w:t>
+      </w:r>
+    </w:p>
+    <w:p>
+      <w:pPr>
+        <w:pStyle w:val="ListParagraph"/>
+        <w:numPr>
+          <w:ilvl w:val="1"/>
           <w:numId w:val="7"/>
         </w:numPr>
         <w:rPr>
@@ -812,14 +722,17 @@
         </w:rPr>
       </w:pPr>
       <w:r>
-        <w:t>Bone clatter sound.</w:t>
-      </w:r>
-    </w:p>
-    <w:p>
-      <w:pPr>
-        <w:pStyle w:val="ListParagraph"/>
-        <w:numPr>
-          <w:ilvl w:val="3"/>
+        <w:t xml:space="preserve">Ring of Fire: </w:t>
+      </w:r>
+      <w:r>
+        <w:t>???</w:t>
+      </w:r>
+    </w:p>
+    <w:p>
+      <w:pPr>
+        <w:pStyle w:val="ListParagraph"/>
+        <w:numPr>
+          <w:ilvl w:val="1"/>
           <w:numId w:val="7"/>
         </w:numPr>
         <w:rPr>
@@ -827,14 +740,14 @@
         </w:rPr>
       </w:pPr>
       <w:r>
-        <w:t>Used for skeleton death.</w:t>
-      </w:r>
-    </w:p>
-    <w:p>
-      <w:pPr>
-        <w:pStyle w:val="ListParagraph"/>
-        <w:numPr>
-          <w:ilvl w:val="3"/>
+        <w:t>Dragon Scale Stream: ???</w:t>
+      </w:r>
+    </w:p>
+    <w:p>
+      <w:pPr>
+        <w:pStyle w:val="ListParagraph"/>
+        <w:numPr>
+          <w:ilvl w:val="0"/>
           <w:numId w:val="7"/>
         </w:numPr>
         <w:rPr>
@@ -842,28 +755,43 @@
         </w:rPr>
       </w:pPr>
       <w:r>
-        <w:t xml:space="preserve">Used for </w:t>
-      </w:r>
-      <w:r>
-        <w:t>Giant S</w:t>
-      </w:r>
-      <w:r>
-        <w:t>keleton Hand smash.</w:t>
-      </w:r>
-    </w:p>
-    <w:p>
-      <w:pPr>
-        <w:pStyle w:val="ListParagraph"/>
-        <w:numPr>
-          <w:ilvl w:val="2"/>
-          <w:numId w:val="7"/>
-        </w:numPr>
         <w:rPr>
           <w:sz w:val="28"/>
         </w:rPr>
-      </w:pPr>
-      <w:r>
-        <w:t>Bone clatter higher pitch</w:t>
+        <w:t>Enemy sound effects by area (Tertiary priority)</w:t>
+      </w:r>
+    </w:p>
+    <w:p>
+      <w:pPr>
+        <w:pStyle w:val="ListParagraph"/>
+        <w:numPr>
+          <w:ilvl w:val="1"/>
+          <w:numId w:val="7"/>
+        </w:numPr>
+      </w:pPr>
+      <w:r>
+        <w:t>Area 1 (</w:t>
+      </w:r>
+      <w:r>
+        <w:t xml:space="preserve">Underground </w:t>
+      </w:r>
+      <w:r>
+        <w:t>Cemetery</w:t>
+      </w:r>
+      <w:r>
+        <w:t>)</w:t>
+      </w:r>
+    </w:p>
+    <w:p>
+      <w:pPr>
+        <w:pStyle w:val="ListParagraph"/>
+        <w:numPr>
+          <w:ilvl w:val="2"/>
+          <w:numId w:val="7"/>
+        </w:numPr>
+      </w:pPr>
+      <w:r>
+        <w:t>Skeleton</w:t>
       </w:r>
     </w:p>
     <w:p>
@@ -873,12 +801,267 @@
           <w:ilvl w:val="3"/>
           <w:numId w:val="7"/>
         </w:numPr>
+      </w:pPr>
+      <w:r>
+        <w:t>Hurt effect: simple beep.</w:t>
+      </w:r>
+    </w:p>
+    <w:p>
+      <w:pPr>
+        <w:pStyle w:val="ListParagraph"/>
+        <w:numPr>
+          <w:ilvl w:val="3"/>
+          <w:numId w:val="7"/>
+        </w:numPr>
+      </w:pPr>
+      <w:r>
+        <w:t>Death effect: clatter (if possible).</w:t>
+      </w:r>
+    </w:p>
+    <w:p>
+      <w:pPr>
+        <w:pStyle w:val="ListParagraph"/>
+        <w:numPr>
+          <w:ilvl w:val="2"/>
+          <w:numId w:val="7"/>
+        </w:numPr>
+      </w:pPr>
+      <w:r>
+        <w:t>Necromancer</w:t>
+      </w:r>
+    </w:p>
+    <w:p>
+      <w:pPr>
+        <w:pStyle w:val="ListParagraph"/>
+        <w:numPr>
+          <w:ilvl w:val="3"/>
+          <w:numId w:val="7"/>
+        </w:numPr>
+      </w:pPr>
+      <w:r>
+        <w:t xml:space="preserve">Hurt effect: </w:t>
+      </w:r>
+      <w:r>
+        <w:t>low pitch</w:t>
+      </w:r>
+      <w:r>
+        <w:t xml:space="preserve"> beep.</w:t>
+      </w:r>
+    </w:p>
+    <w:p>
+      <w:pPr>
+        <w:pStyle w:val="ListParagraph"/>
+        <w:numPr>
+          <w:ilvl w:val="3"/>
+          <w:numId w:val="7"/>
+        </w:numPr>
+      </w:pPr>
+      <w:r>
+        <w:t>Death effect: longer tones + percussion.</w:t>
+      </w:r>
+    </w:p>
+    <w:p>
+      <w:pPr>
+        <w:pStyle w:val="ListParagraph"/>
+        <w:numPr>
+          <w:ilvl w:val="3"/>
+          <w:numId w:val="7"/>
+        </w:numPr>
+      </w:pPr>
+      <w:r>
+        <w:t>Summon effect: trill.</w:t>
+      </w:r>
+    </w:p>
+    <w:p>
+      <w:pPr>
+        <w:pStyle w:val="ListParagraph"/>
+        <w:numPr>
+          <w:ilvl w:val="2"/>
+          <w:numId w:val="7"/>
+        </w:numPr>
+      </w:pPr>
+      <w:r>
+        <w:t>Zombie</w:t>
+      </w:r>
+    </w:p>
+    <w:p>
+      <w:pPr>
+        <w:pStyle w:val="ListParagraph"/>
+        <w:numPr>
+          <w:ilvl w:val="3"/>
+          <w:numId w:val="7"/>
+        </w:numPr>
+      </w:pPr>
+      <w:r>
+        <w:t>Hurt effect: simple beep.</w:t>
+      </w:r>
+    </w:p>
+    <w:p>
+      <w:pPr>
+        <w:pStyle w:val="ListParagraph"/>
+        <w:numPr>
+          <w:ilvl w:val="3"/>
+          <w:numId w:val="7"/>
+        </w:numPr>
+      </w:pPr>
+      <w:r>
+        <w:t>Death effect: soft percussion hit.</w:t>
+      </w:r>
+    </w:p>
+    <w:p>
+      <w:pPr>
+        <w:pStyle w:val="ListParagraph"/>
+        <w:numPr>
+          <w:ilvl w:val="3"/>
+          <w:numId w:val="7"/>
+        </w:numPr>
+      </w:pPr>
+      <w:r>
+        <w:t>Attack effect: ???</w:t>
+      </w:r>
+    </w:p>
+    <w:p>
+      <w:pPr>
+        <w:pStyle w:val="ListParagraph"/>
+        <w:numPr>
+          <w:ilvl w:val="2"/>
+          <w:numId w:val="7"/>
+        </w:numPr>
+      </w:pPr>
+      <w:r>
+        <w:t>Ghost</w:t>
+      </w:r>
+    </w:p>
+    <w:p>
+      <w:pPr>
+        <w:pStyle w:val="ListParagraph"/>
+        <w:numPr>
+          <w:ilvl w:val="3"/>
+          <w:numId w:val="7"/>
+        </w:numPr>
+      </w:pPr>
+      <w:r>
+        <w:t>Hurt effect: high percussion hit.</w:t>
+      </w:r>
+    </w:p>
+    <w:p>
+      <w:pPr>
+        <w:pStyle w:val="ListParagraph"/>
+        <w:numPr>
+          <w:ilvl w:val="3"/>
+          <w:numId w:val="7"/>
+        </w:numPr>
+      </w:pPr>
+      <w:r>
+        <w:t>Death effect: soft percussion sustain.</w:t>
+      </w:r>
+    </w:p>
+    <w:p>
+      <w:pPr>
+        <w:pStyle w:val="ListParagraph"/>
+        <w:numPr>
+          <w:ilvl w:val="2"/>
+          <w:numId w:val="7"/>
+        </w:numPr>
+      </w:pPr>
+      <w:r>
+        <w:t>Giant Skeleton</w:t>
+      </w:r>
+    </w:p>
+    <w:p>
+      <w:pPr>
+        <w:pStyle w:val="ListParagraph"/>
+        <w:numPr>
+          <w:ilvl w:val="3"/>
+          <w:numId w:val="7"/>
+        </w:numPr>
+      </w:pPr>
+      <w:r>
+        <w:t>Hurt effect: percussion hit.</w:t>
+      </w:r>
+    </w:p>
+    <w:p>
+      <w:pPr>
+        <w:pStyle w:val="ListParagraph"/>
+        <w:numPr>
+          <w:ilvl w:val="3"/>
+          <w:numId w:val="7"/>
+        </w:numPr>
+      </w:pPr>
+      <w:r>
+        <w:t xml:space="preserve">Death effect: long &amp; layered percussion </w:t>
+      </w:r>
+      <w:r>
+        <w:t>slide into loud percussion hit</w:t>
+      </w:r>
+      <w:r>
+        <w:t>.</w:t>
+      </w:r>
+    </w:p>
+    <w:p>
+      <w:pPr>
+        <w:pStyle w:val="ListParagraph"/>
+        <w:numPr>
+          <w:ilvl w:val="3"/>
+          <w:numId w:val="7"/>
+        </w:numPr>
+      </w:pPr>
+      <w:r>
+        <w:t>Hand Smash effect: LOUD percussion hit.</w:t>
+      </w:r>
+    </w:p>
+    <w:p>
+      <w:pPr>
+        <w:pStyle w:val="ListParagraph"/>
+        <w:numPr>
+          <w:ilvl w:val="3"/>
+          <w:numId w:val="7"/>
+        </w:numPr>
+      </w:pPr>
+      <w:r>
         <w:rPr>
-          <w:sz w:val="28"/>
+          <w:i/>
         </w:rPr>
-      </w:pPr>
-      <w:r>
-        <w:t>Used for Giant Skeleton Bone throw.</w:t>
+        <w:t>Magic</w:t>
+      </w:r>
+      <w:r>
+        <w:t xml:space="preserve"> attack: LOUD </w:t>
+      </w:r>
+      <w:r>
+        <w:rPr>
+          <w:i/>
+        </w:rPr>
+        <w:t>Magic</w:t>
+      </w:r>
+      <w:r>
+        <w:t xml:space="preserve"> missile on launch, percussion sustain + beep on impact.</w:t>
+      </w:r>
+    </w:p>
+    <w:p>
+      <w:pPr>
+        <w:pStyle w:val="ListParagraph"/>
+        <w:numPr>
+          <w:ilvl w:val="3"/>
+          <w:numId w:val="7"/>
+        </w:numPr>
+      </w:pPr>
+      <w:r>
+        <w:t xml:space="preserve">Bone throw: Minimized percussion hit on throw, </w:t>
+      </w:r>
+      <w:r>
+        <w:t>hairpins volume on impact.</w:t>
+      </w:r>
+    </w:p>
+    <w:p>
+      <w:pPr>
+        <w:pStyle w:val="ListParagraph"/>
+        <w:numPr>
+          <w:ilvl w:val="1"/>
+          <w:numId w:val="7"/>
+        </w:numPr>
+      </w:pPr>
+      <w:r>
+        <w:t>Area 2 (Library)</w:t>
       </w:r>
     </w:p>
     <w:p>
@@ -888,12 +1071,9 @@
           <w:ilvl w:val="2"/>
           <w:numId w:val="7"/>
         </w:numPr>
-        <w:rPr>
-          <w:sz w:val="28"/>
-        </w:rPr>
-      </w:pPr>
-      <w:r>
-        <w:t>BOSS shoot sound. (Bigger and louder than other shoot sounds)</w:t>
+      </w:pPr>
+      <w:r>
+        <w:t>Boom Book</w:t>
       </w:r>
     </w:p>
     <w:p>
@@ -903,28 +1083,28 @@
           <w:ilvl w:val="3"/>
           <w:numId w:val="7"/>
         </w:numPr>
-        <w:rPr>
-          <w:sz w:val="28"/>
-        </w:rPr>
-      </w:pPr>
-      <w:r>
-        <w:t>Used for Giant Skeleton Magic attack.</w:t>
-      </w:r>
-    </w:p>
-    <w:p>
-      <w:pPr>
-        <w:pStyle w:val="ListParagraph"/>
-        <w:numPr>
-          <w:ilvl w:val="1"/>
-          <w:numId w:val="7"/>
-        </w:numPr>
-        <w:rPr>
-          <w:sz w:val="28"/>
-        </w:rPr>
-      </w:pPr>
-      <w:r>
-        <w:t>Area 2 (Library)</w:t>
-      </w:r>
+      </w:pPr>
+      <w:r>
+        <w:t>Hurt effect: simple beep.</w:t>
+      </w:r>
+    </w:p>
+    <w:p>
+      <w:pPr>
+        <w:pStyle w:val="ListParagraph"/>
+        <w:numPr>
+          <w:ilvl w:val="3"/>
+          <w:numId w:val="7"/>
+        </w:numPr>
+      </w:pPr>
+      <w:r>
+        <w:t>Attack &amp; death effect: percussion sustain.</w:t>
+      </w:r>
+    </w:p>
+    <w:p>
+      <w:pPr>
+        <w:pStyle w:val="ListParagraph"/>
+        <w:ind w:left="2880"/>
+      </w:pPr>
     </w:p>
     <w:p>
       <w:pPr>
@@ -933,12 +1113,10 @@
           <w:ilvl w:val="2"/>
           <w:numId w:val="7"/>
         </w:numPr>
-        <w:rPr>
-          <w:sz w:val="28"/>
-        </w:rPr>
-      </w:pPr>
-      <w:r>
-        <w:t>Explosion sound.</w:t>
+      </w:pPr>
+      <w:r>
+        <w:lastRenderedPageBreak/>
+        <w:t>Staff Ogre</w:t>
       </w:r>
     </w:p>
     <w:p>
@@ -948,12 +1126,21 @@
           <w:ilvl w:val="3"/>
           <w:numId w:val="7"/>
         </w:numPr>
-        <w:rPr>
-          <w:sz w:val="28"/>
-        </w:rPr>
-      </w:pPr>
-      <w:r>
-        <w:t>Used for boom books.</w:t>
+      </w:pPr>
+      <w:r>
+        <w:t>Hurt effect: buzz beep.</w:t>
+      </w:r>
+    </w:p>
+    <w:p>
+      <w:pPr>
+        <w:pStyle w:val="ListParagraph"/>
+        <w:numPr>
+          <w:ilvl w:val="3"/>
+          <w:numId w:val="7"/>
+        </w:numPr>
+      </w:pPr>
+      <w:r>
+        <w:t>Death effect: trill + buzz.</w:t>
       </w:r>
     </w:p>
     <w:p>
@@ -963,12 +1150,9 @@
           <w:ilvl w:val="2"/>
           <w:numId w:val="7"/>
         </w:numPr>
-        <w:rPr>
-          <w:sz w:val="28"/>
-        </w:rPr>
-      </w:pPr>
-      <w:r>
-        <w:t>Rock break sound.</w:t>
+      </w:pPr>
+      <w:r>
+        <w:t>Animated Golem</w:t>
       </w:r>
     </w:p>
     <w:p>
@@ -978,12 +1162,129 @@
           <w:ilvl w:val="3"/>
           <w:numId w:val="7"/>
         </w:numPr>
-        <w:rPr>
-          <w:sz w:val="28"/>
-        </w:rPr>
-      </w:pPr>
-      <w:r>
-        <w:t>Used for Animated Golem attacks.</w:t>
+      </w:pPr>
+      <w:r>
+        <w:t>Hurt effect: minimized percussion hit.</w:t>
+      </w:r>
+    </w:p>
+    <w:p>
+      <w:pPr>
+        <w:pStyle w:val="ListParagraph"/>
+        <w:numPr>
+          <w:ilvl w:val="3"/>
+          <w:numId w:val="7"/>
+        </w:numPr>
+      </w:pPr>
+      <w:r>
+        <w:t>Death effect: long percussion hit.</w:t>
+      </w:r>
+    </w:p>
+    <w:p>
+      <w:pPr>
+        <w:pStyle w:val="ListParagraph"/>
+        <w:numPr>
+          <w:ilvl w:val="2"/>
+          <w:numId w:val="7"/>
+        </w:numPr>
+      </w:pPr>
+      <w:r>
+        <w:t>Apprentice</w:t>
+      </w:r>
+    </w:p>
+    <w:p>
+      <w:pPr>
+        <w:pStyle w:val="ListParagraph"/>
+        <w:numPr>
+          <w:ilvl w:val="3"/>
+          <w:numId w:val="7"/>
+        </w:numPr>
+      </w:pPr>
+      <w:r>
+        <w:t>Hurt effect: high pitched beep.</w:t>
+      </w:r>
+    </w:p>
+    <w:p>
+      <w:pPr>
+        <w:pStyle w:val="ListParagraph"/>
+        <w:numPr>
+          <w:ilvl w:val="3"/>
+          <w:numId w:val="7"/>
+        </w:numPr>
+      </w:pPr>
+      <w:r>
+        <w:t>Death effect: Slide to percussion hit.</w:t>
+      </w:r>
+    </w:p>
+    <w:p>
+      <w:pPr>
+        <w:pStyle w:val="ListParagraph"/>
+        <w:numPr>
+          <w:ilvl w:val="2"/>
+          <w:numId w:val="7"/>
+        </w:numPr>
+      </w:pPr>
+      <w:r>
+        <w:t>The Librarian</w:t>
+      </w:r>
+    </w:p>
+    <w:p>
+      <w:pPr>
+        <w:pStyle w:val="ListParagraph"/>
+        <w:numPr>
+          <w:ilvl w:val="3"/>
+          <w:numId w:val="7"/>
+        </w:numPr>
+      </w:pPr>
+      <w:r>
+        <w:t>Display of power: layered slide, hold start and finish.</w:t>
+      </w:r>
+    </w:p>
+    <w:p>
+      <w:pPr>
+        <w:pStyle w:val="ListParagraph"/>
+        <w:numPr>
+          <w:ilvl w:val="3"/>
+          <w:numId w:val="7"/>
+        </w:numPr>
+      </w:pPr>
+      <w:r>
+        <w:t>Animate: slide to trill.</w:t>
+      </w:r>
+    </w:p>
+    <w:p>
+      <w:pPr>
+        <w:pStyle w:val="ListParagraph"/>
+        <w:numPr>
+          <w:ilvl w:val="3"/>
+          <w:numId w:val="7"/>
+        </w:numPr>
+      </w:pPr>
+      <w:r>
+        <w:t>Desperation: short and soft beeps (to avoid annoyance)</w:t>
+      </w:r>
+    </w:p>
+    <w:p>
+      <w:pPr>
+        <w:pStyle w:val="ListParagraph"/>
+        <w:numPr>
+          <w:ilvl w:val="3"/>
+          <w:numId w:val="7"/>
+        </w:numPr>
+      </w:pPr>
+      <w:r>
+        <w:t>Hurt effect: beep + high percussion hit.</w:t>
+      </w:r>
+    </w:p>
+    <w:p>
+      <w:pPr>
+        <w:pStyle w:val="ListParagraph"/>
+        <w:numPr>
+          <w:ilvl w:val="3"/>
+          <w:numId w:val="7"/>
+        </w:numPr>
+      </w:pPr>
+      <w:r>
+        <w:t>Death effect: long slide into percussion hit.</w:t>
       </w:r>
       <w:bookmarkStart w:id="0" w:name="_GoBack"/>
       <w:bookmarkEnd w:id="0"/>
@@ -995,9 +1296,6 @@
           <w:ilvl w:val="1"/>
           <w:numId w:val="7"/>
         </w:numPr>
-        <w:rPr>
-          <w:sz w:val="28"/>
-        </w:rPr>
       </w:pPr>
       <w:r>
         <w:t>Area 3 (Hellfire)</w:t>
@@ -1010,9 +1308,6 @@
           <w:ilvl w:val="1"/>
           <w:numId w:val="7"/>
         </w:numPr>
-        <w:rPr>
-          <w:sz w:val="28"/>
-        </w:rPr>
       </w:pPr>
       <w:r>
         <w:t>Final Boss</w:t>

</xml_diff>